<commit_message>
bug fixes and payment validation
</commit_message>
<xml_diff>
--- a/developProjectFeatureMarking.docx
+++ b/developProjectFeatureMarking.docx
@@ -1169,6 +1169,51 @@
                 <w:szCs w:val="22"/>
               </w:rPr>
             </w:pPr>
+            <w:r>
+              <w:rPr>
+                <w:rFonts w:ascii="Calibri" w:hAnsi="Calibri"/>
+                <w:color w:val="000000"/>
+                <w:sz w:val="22"/>
+                <w:szCs w:val="22"/>
+              </w:rPr>
+              <w:t>Listprod.js</w:t>
+            </w:r>
+            <w:r>
+              <w:rPr>
+                <w:rFonts w:ascii="Calibri" w:hAnsi="Calibri"/>
+                <w:color w:val="000000"/>
+                <w:sz w:val="22"/>
+                <w:szCs w:val="22"/>
+              </w:rPr>
+              <w:t>p</w:t>
+            </w:r>
+            <w:r>
+              <w:rPr>
+                <w:rFonts w:ascii="Calibri" w:hAnsi="Calibri"/>
+                <w:color w:val="000000"/>
+                <w:sz w:val="22"/>
+                <w:szCs w:val="22"/>
+              </w:rPr>
+              <w:t xml:space="preserve"> </w:t>
+            </w:r>
+            <w:r>
+              <w:rPr>
+                <w:rFonts w:ascii="Calibri" w:hAnsi="Calibri"/>
+                <w:color w:val="000000"/>
+                <w:sz w:val="22"/>
+                <w:szCs w:val="22"/>
+              </w:rPr>
+              <w:t>+ Product.java + he</w:t>
+            </w:r>
+            <w:r>
+              <w:rPr>
+                <w:rFonts w:ascii="Calibri" w:hAnsi="Calibri"/>
+                <w:color w:val="000000"/>
+                <w:sz w:val="22"/>
+                <w:szCs w:val="22"/>
+              </w:rPr>
+              <w:t>ader.jsp</w:t>
+            </w:r>
           </w:p>
         </w:tc>
       </w:tr>
@@ -1274,15 +1319,6 @@
                 <w:szCs w:val="22"/>
               </w:rPr>
             </w:pPr>
-            <w:r>
-              <w:rPr>
-                <w:rFonts w:ascii="Calibri" w:hAnsi="Calibri"/>
-                <w:color w:val="000000"/>
-                <w:sz w:val="22"/>
-                <w:szCs w:val="22"/>
-              </w:rPr>
-              <w:t>1</w:t>
-            </w:r>
           </w:p>
         </w:tc>
         <w:tc>
@@ -1427,6 +1463,15 @@
                 <w:szCs w:val="22"/>
               </w:rPr>
             </w:pPr>
+            <w:r>
+              <w:rPr>
+                <w:rFonts w:ascii="Calibri" w:hAnsi="Calibri"/>
+                <w:color w:val="000000"/>
+                <w:sz w:val="22"/>
+                <w:szCs w:val="22"/>
+              </w:rPr>
+              <w:t>listProd.jsp + productCard.jsp</w:t>
+            </w:r>
           </w:p>
         </w:tc>
       </w:tr>
@@ -1556,6 +1601,15 @@
                 <w:szCs w:val="22"/>
               </w:rPr>
             </w:pPr>
+            <w:r>
+              <w:rPr>
+                <w:rFonts w:ascii="Calibri" w:hAnsi="Calibri"/>
+                <w:color w:val="000000"/>
+                <w:sz w:val="22"/>
+                <w:szCs w:val="22"/>
+              </w:rPr>
+              <w:t>Productcard.jsp</w:t>
+            </w:r>
           </w:p>
         </w:tc>
       </w:tr>
@@ -1685,6 +1739,15 @@
                 <w:szCs w:val="22"/>
               </w:rPr>
             </w:pPr>
+            <w:r>
+              <w:rPr>
+                <w:rFonts w:ascii="Calibri" w:hAnsi="Calibri"/>
+                <w:color w:val="000000"/>
+                <w:sz w:val="22"/>
+                <w:szCs w:val="22"/>
+              </w:rPr>
+              <w:t>Header.jsp</w:t>
+            </w:r>
           </w:p>
         </w:tc>
       </w:tr>
@@ -1814,6 +1877,15 @@
                 <w:szCs w:val="22"/>
               </w:rPr>
             </w:pPr>
+            <w:r>
+              <w:rPr>
+                <w:rFonts w:ascii="Calibri" w:hAnsi="Calibri"/>
+                <w:color w:val="000000"/>
+                <w:sz w:val="22"/>
+                <w:szCs w:val="22"/>
+              </w:rPr>
+              <w:t>Header.jsp</w:t>
+            </w:r>
           </w:p>
         </w:tc>
       </w:tr>
@@ -2401,6 +2473,15 @@
                 <w:szCs w:val="22"/>
               </w:rPr>
             </w:pPr>
+            <w:r>
+              <w:rPr>
+                <w:rFonts w:ascii="Calibri" w:hAnsi="Calibri"/>
+                <w:color w:val="000000"/>
+                <w:sz w:val="22"/>
+                <w:szCs w:val="22"/>
+              </w:rPr>
+              <w:t>productCard.jsp + addcart.jsp</w:t>
+            </w:r>
           </w:p>
         </w:tc>
       </w:tr>
@@ -2530,6 +2611,15 @@
                 <w:szCs w:val="22"/>
               </w:rPr>
             </w:pPr>
+            <w:r>
+              <w:rPr>
+                <w:rFonts w:ascii="Calibri" w:hAnsi="Calibri"/>
+                <w:color w:val="000000"/>
+                <w:sz w:val="22"/>
+                <w:szCs w:val="22"/>
+              </w:rPr>
+              <w:t>showCart.jsp</w:t>
+            </w:r>
           </w:p>
         </w:tc>
       </w:tr>
@@ -2677,6 +2767,15 @@
                 <w:szCs w:val="22"/>
               </w:rPr>
             </w:pPr>
+            <w:r>
+              <w:rPr>
+                <w:rFonts w:ascii="Calibri" w:hAnsi="Calibri"/>
+                <w:color w:val="000000"/>
+                <w:sz w:val="22"/>
+                <w:szCs w:val="22"/>
+              </w:rPr>
+              <w:t>showCart.jsp</w:t>
+            </w:r>
           </w:p>
         </w:tc>
       </w:tr>
@@ -2806,6 +2905,15 @@
                 <w:szCs w:val="22"/>
               </w:rPr>
             </w:pPr>
+            <w:r>
+              <w:rPr>
+                <w:rFonts w:ascii="Calibri" w:hAnsi="Calibri"/>
+                <w:color w:val="000000"/>
+                <w:sz w:val="22"/>
+                <w:szCs w:val="22"/>
+              </w:rPr>
+              <w:t>showCart.jsp</w:t>
+            </w:r>
           </w:p>
         </w:tc>
       </w:tr>
@@ -2836,27 +2944,7 @@
                 <w:sz w:val="22"/>
                 <w:szCs w:val="22"/>
               </w:rPr>
-              <w:t>Improved formatting/UI (</w:t>
-            </w:r>
-            <w:proofErr w:type="gramStart"/>
-            <w:r>
-              <w:rPr>
-                <w:rFonts w:ascii="Calibri" w:hAnsi="Calibri"/>
-                <w:color w:val="000000"/>
-                <w:sz w:val="22"/>
-                <w:szCs w:val="22"/>
-              </w:rPr>
-              <w:t>e.g.</w:t>
-            </w:r>
-            <w:proofErr w:type="gramEnd"/>
-            <w:r>
-              <w:rPr>
-                <w:rFonts w:ascii="Calibri" w:hAnsi="Calibri"/>
-                <w:color w:val="000000"/>
-                <w:sz w:val="22"/>
-                <w:szCs w:val="22"/>
-              </w:rPr>
-              <w:t xml:space="preserve"> in header bar)</w:t>
+              <w:t>Improved formatting/UI (e.g. in header bar)</w:t>
             </w:r>
           </w:p>
         </w:tc>
@@ -2955,6 +3043,15 @@
                 <w:szCs w:val="22"/>
               </w:rPr>
             </w:pPr>
+            <w:r>
+              <w:rPr>
+                <w:rFonts w:ascii="Calibri" w:hAnsi="Calibri"/>
+                <w:color w:val="000000"/>
+                <w:sz w:val="22"/>
+                <w:szCs w:val="22"/>
+              </w:rPr>
+              <w:t>Header.jsp (cart icon bounces when cart has item)</w:t>
+            </w:r>
           </w:p>
         </w:tc>
       </w:tr>
@@ -3257,6 +3354,15 @@
                 <w:szCs w:val="22"/>
               </w:rPr>
             </w:pPr>
+            <w:r>
+              <w:rPr>
+                <w:rFonts w:ascii="Calibri" w:hAnsi="Calibri"/>
+                <w:color w:val="000000"/>
+                <w:sz w:val="22"/>
+                <w:szCs w:val="22"/>
+              </w:rPr>
+              <w:t>If the user is not already logged in, they are redirect to login page and then directed to checkout.jsp</w:t>
+            </w:r>
           </w:p>
         </w:tc>
       </w:tr>
@@ -3386,6 +3492,15 @@
                 <w:szCs w:val="22"/>
               </w:rPr>
             </w:pPr>
+            <w:r>
+              <w:rPr>
+                <w:rFonts w:ascii="Calibri" w:hAnsi="Calibri"/>
+                <w:color w:val="000000"/>
+                <w:sz w:val="22"/>
+                <w:szCs w:val="22"/>
+              </w:rPr>
+              <w:t>Checkout.jsp + global.js + addressesList.jsp + paymentsList.jsp + AddPayment.java + AddAddress.java + GetUpdatedPayments.java + GetUpdatedAddresses.java + toast.jsp</w:t>
+            </w:r>
           </w:p>
         </w:tc>
       </w:tr>
@@ -3491,6 +3606,15 @@
                 <w:szCs w:val="22"/>
               </w:rPr>
             </w:pPr>
+            <w:r>
+              <w:rPr>
+                <w:rFonts w:ascii="Calibri" w:hAnsi="Calibri"/>
+                <w:color w:val="000000"/>
+                <w:sz w:val="22"/>
+                <w:szCs w:val="22"/>
+              </w:rPr>
+              <w:t>1</w:t>
+            </w:r>
           </w:p>
         </w:tc>
         <w:tc>
@@ -3506,6 +3630,15 @@
                 <w:szCs w:val="22"/>
               </w:rPr>
             </w:pPr>
+            <w:r>
+              <w:rPr>
+                <w:rFonts w:ascii="Calibri" w:hAnsi="Calibri"/>
+                <w:color w:val="000000"/>
+                <w:sz w:val="22"/>
+                <w:szCs w:val="22"/>
+              </w:rPr>
+              <w:t>Data validation for adding a new payment</w:t>
+            </w:r>
           </w:p>
         </w:tc>
       </w:tr>
@@ -3965,6 +4098,15 @@
                 <w:szCs w:val="22"/>
               </w:rPr>
             </w:pPr>
+            <w:r>
+              <w:rPr>
+                <w:rFonts w:ascii="Calibri" w:hAnsi="Calibri"/>
+                <w:color w:val="000000"/>
+                <w:sz w:val="22"/>
+                <w:szCs w:val="22"/>
+              </w:rPr>
+              <w:t>productCard.jsp</w:t>
+            </w:r>
           </w:p>
         </w:tc>
       </w:tr>
@@ -4094,6 +4236,15 @@
                 <w:szCs w:val="22"/>
               </w:rPr>
             </w:pPr>
+            <w:r>
+              <w:rPr>
+                <w:rFonts w:ascii="Calibri" w:hAnsi="Calibri"/>
+                <w:color w:val="000000"/>
+                <w:sz w:val="22"/>
+                <w:szCs w:val="22"/>
+              </w:rPr>
+              <w:t>productCard.jsp</w:t>
+            </w:r>
           </w:p>
         </w:tc>
       </w:tr>
@@ -4589,6 +4740,15 @@
                 <w:szCs w:val="22"/>
               </w:rPr>
             </w:pPr>
+            <w:r>
+              <w:rPr>
+                <w:rFonts w:ascii="Calibri" w:hAnsi="Calibri"/>
+                <w:color w:val="000000"/>
+                <w:sz w:val="22"/>
+                <w:szCs w:val="22"/>
+              </w:rPr>
+              <w:t>Customer.jsp, UpdataCustomer.jsp, toast.jsp, global.js</w:t>
+            </w:r>
           </w:p>
         </w:tc>
       </w:tr>
@@ -4946,7 +5106,11 @@
           <w:tcPr>
             <w:tcW w:w="3926" w:type="dxa"/>
           </w:tcPr>
-          <w:p/>
+          <w:p>
+            <w:r>
+              <w:t>Order.jsp + Order.java</w:t>
+            </w:r>
+          </w:p>
         </w:tc>
       </w:tr>
       <w:tr>
@@ -8186,7 +8350,6 @@
                 <w:sz w:val="22"/>
                 <w:szCs w:val="22"/>
               </w:rPr>
-              <w:lastRenderedPageBreak/>
               <w:t>Total: (out of</w:t>
             </w:r>
             <w:r>
@@ -8207,29 +8370,7 @@
                 <w:sz w:val="22"/>
                 <w:szCs w:val="22"/>
               </w:rPr>
-              <w:t xml:space="preserve"> with maximum of 10 bonus marks. </w:t>
-            </w:r>
-            <w:proofErr w:type="gramStart"/>
-            <w:r>
-              <w:rPr>
-                <w:rFonts w:ascii="Calibri" w:hAnsi="Calibri"/>
-                <w:b/>
-                <w:color w:val="000000"/>
-                <w:sz w:val="22"/>
-                <w:szCs w:val="22"/>
-              </w:rPr>
-              <w:t>i.e.</w:t>
-            </w:r>
-            <w:proofErr w:type="gramEnd"/>
-            <w:r>
-              <w:rPr>
-                <w:rFonts w:ascii="Calibri" w:hAnsi="Calibri"/>
-                <w:b/>
-                <w:color w:val="000000"/>
-                <w:sz w:val="22"/>
-                <w:szCs w:val="22"/>
-              </w:rPr>
-              <w:t xml:space="preserve"> 60 points out of 50 is max.</w:t>
+              <w:t xml:space="preserve"> with maximum of 10 bonus marks. i.e. 60 points out of 50 is max.</w:t>
             </w:r>
             <w:r>
               <w:rPr>

</xml_diff>